<commit_message>
added SQL blog to notebook
</commit_message>
<xml_diff>
--- a/blogs/sql/post.docx
+++ b/blogs/sql/post.docx
@@ -65,79 +65,113 @@
           <w:bCs/>
           <w:u w:val="single"/>
         </w:rPr>
-        <w:t>Primary Key:</w:t>
-      </w:r>
-      <w:r>
-        <w:t>  Primary keys in a database are records’ unique identifiers.  These values cannot be repeated across records within a given table (unique values), and are used to index records for efficient data retrieval.  When implemented properly in a relational database, primary keys are referenced in other tables as foreign keys.</w:t>
-      </w:r>
-    </w:p>
-    <w:p>
-      <w:pPr>
-        <w:numPr>
-          <w:ilvl w:val="0"/>
-          <w:numId w:val="2"/>
-        </w:numPr>
-      </w:pPr>
-      <w:r>
-        <w:t>Often the first column in a table</w:t>
-      </w:r>
-    </w:p>
-    <w:p>
-      <w:pPr>
-        <w:numPr>
-          <w:ilvl w:val="0"/>
-          <w:numId w:val="2"/>
-        </w:numPr>
-      </w:pPr>
-      <w:r>
-        <w:t>Each table in a relational database usually only assigns one column as its primary key field.</w:t>
-      </w:r>
-    </w:p>
-    <w:p>
-      <w:pPr>
-        <w:numPr>
-          <w:ilvl w:val="0"/>
-          <w:numId w:val="2"/>
-        </w:numPr>
-      </w:pPr>
-      <w:r>
-        <w:t>Never null values</w:t>
-      </w:r>
-    </w:p>
-    <w:p>
-      <w:pPr>
-        <w:numPr>
-          <w:ilvl w:val="0"/>
-          <w:numId w:val="2"/>
-        </w:numPr>
-      </w:pPr>
-      <w:r>
-        <w:t>Always unique values (never reused among records)</w:t>
-      </w:r>
-    </w:p>
-    <w:p>
-      <w:pPr>
-        <w:numPr>
-          <w:ilvl w:val="0"/>
-          <w:numId w:val="2"/>
-        </w:numPr>
-      </w:pPr>
-      <w:r>
-        <w:t>Can never be modified once created</w:t>
-      </w:r>
-    </w:p>
-    <w:p/>
-    <w:p>
+        <w:t>Primary Key</w:t>
+      </w:r>
+      <w:proofErr w:type="gramStart"/>
       <w:r>
         <w:rPr>
           <w:b/>
           <w:bCs/>
           <w:u w:val="single"/>
         </w:rPr>
-        <w:t>Foreign Key:</w:t>
-      </w:r>
-      <w:r>
-        <w:t>  Foreign keys in a database are reference values with which records in a data table are related to records in another data table.  These reference values are primary keys in their source tables that encapsulate all the data in the corresponding record. Note that it is not good practice for a table reference its own values.</w:t>
+        <w:t>:</w:t>
+      </w:r>
+      <w:r>
+        <w:t>  Primary</w:t>
+      </w:r>
+      <w:proofErr w:type="gramEnd"/>
+      <w:r>
+        <w:t xml:space="preserve"> keys in a database are records’ unique identifiers.  These values cannot be repeated across records within a given table (unique values</w:t>
+      </w:r>
+      <w:proofErr w:type="gramStart"/>
+      <w:r>
+        <w:t>), and</w:t>
+      </w:r>
+      <w:proofErr w:type="gramEnd"/>
+      <w:r>
+        <w:t xml:space="preserve"> are used to index records for efficient data retrieval.  When implemented properly in a relational database, primary keys are referenced in other tables as foreign keys.</w:t>
+      </w:r>
+    </w:p>
+    <w:p>
+      <w:pPr>
+        <w:numPr>
+          <w:ilvl w:val="0"/>
+          <w:numId w:val="2"/>
+        </w:numPr>
+      </w:pPr>
+      <w:r>
+        <w:t>Often the first column in a table</w:t>
+      </w:r>
+    </w:p>
+    <w:p>
+      <w:pPr>
+        <w:numPr>
+          <w:ilvl w:val="0"/>
+          <w:numId w:val="2"/>
+        </w:numPr>
+      </w:pPr>
+      <w:r>
+        <w:t>Each table in a relational database usually only assigns one column as its primary key field.</w:t>
+      </w:r>
+    </w:p>
+    <w:p>
+      <w:pPr>
+        <w:numPr>
+          <w:ilvl w:val="0"/>
+          <w:numId w:val="2"/>
+        </w:numPr>
+      </w:pPr>
+      <w:r>
+        <w:t>Never null values</w:t>
+      </w:r>
+    </w:p>
+    <w:p>
+      <w:pPr>
+        <w:numPr>
+          <w:ilvl w:val="0"/>
+          <w:numId w:val="2"/>
+        </w:numPr>
+      </w:pPr>
+      <w:r>
+        <w:t>Always unique values (never reused among records)</w:t>
+      </w:r>
+    </w:p>
+    <w:p>
+      <w:pPr>
+        <w:numPr>
+          <w:ilvl w:val="0"/>
+          <w:numId w:val="2"/>
+        </w:numPr>
+      </w:pPr>
+      <w:r>
+        <w:t>Can never be modified once created</w:t>
+      </w:r>
+    </w:p>
+    <w:p/>
+    <w:p>
+      <w:r>
+        <w:rPr>
+          <w:b/>
+          <w:bCs/>
+          <w:u w:val="single"/>
+        </w:rPr>
+        <w:t>Foreign Key</w:t>
+      </w:r>
+      <w:proofErr w:type="gramStart"/>
+      <w:r>
+        <w:rPr>
+          <w:b/>
+          <w:bCs/>
+          <w:u w:val="single"/>
+        </w:rPr>
+        <w:t>:</w:t>
+      </w:r>
+      <w:r>
+        <w:t>  Foreign</w:t>
+      </w:r>
+      <w:proofErr w:type="gramEnd"/>
+      <w:r>
+        <w:t xml:space="preserve"> keys in a database are reference values with which records in a data table are related to records in another data table.  These reference values are primary keys in their source tables that encapsulate all the data in the corresponding record. Note that it is not good practice for a table reference its own values.</w:t>
       </w:r>
     </w:p>
     <w:p/>
@@ -223,7 +257,23 @@
     </w:p>
     <w:p>
       <w:r>
-        <w:t>The orange table above can be broken out into two tables to eliminate the repeated product manager records. By creating a managers table comprised of unique manager records, the products table becomes less cluttered by eliminating 4 columns of repeated values. This is where primary keys and foreign keys become useful!</w:t>
+        <w:t xml:space="preserve">The orange table above can be </w:t>
+      </w:r>
+      <w:proofErr w:type="gramStart"/>
+      <w:r>
+        <w:t>broken out</w:t>
+      </w:r>
+      <w:proofErr w:type="gramEnd"/>
+      <w:r>
+        <w:t xml:space="preserve"> into two tables to eliminate the repeated product manager records. By creating a </w:t>
+      </w:r>
+      <w:proofErr w:type="gramStart"/>
+      <w:r>
+        <w:t>managers</w:t>
+      </w:r>
+      <w:proofErr w:type="gramEnd"/>
+      <w:r>
+        <w:t xml:space="preserve"> table comprised of unique manager records, the products table becomes less cluttered by eliminating 4 columns of repeated values. This is where primary keys and foreign keys become useful!</w:t>
       </w:r>
     </w:p>
     <w:p>
@@ -287,13 +337,69 @@
     <w:p/>
     <w:p>
       <w:r>
-        <w:t xml:space="preserve">The blue table above shows records for product managers' contact infromation. The 'manager_id' column is defined as a primary key and cast as an integer type. The 'first_name', 'last_name', 'email_address', and 'phone_number' columns are cast as string types. </w:t>
+        <w:t xml:space="preserve">The blue table above shows records for product managers' contact </w:t>
+      </w:r>
+      <w:proofErr w:type="spellStart"/>
+      <w:r>
+        <w:t>infromation</w:t>
+      </w:r>
+      <w:proofErr w:type="spellEnd"/>
+      <w:r>
+        <w:t>. The '</w:t>
+      </w:r>
+      <w:proofErr w:type="spellStart"/>
+      <w:r>
+        <w:t>manager_id</w:t>
+      </w:r>
+      <w:proofErr w:type="spellEnd"/>
+      <w:r>
+        <w:t>' column is defined as a primary key and cast as an integer type. The '</w:t>
+      </w:r>
+      <w:proofErr w:type="spellStart"/>
+      <w:r>
+        <w:t>first_name</w:t>
+      </w:r>
+      <w:proofErr w:type="spellEnd"/>
+      <w:r>
+        <w:t>', '</w:t>
+      </w:r>
+      <w:proofErr w:type="spellStart"/>
+      <w:r>
+        <w:t>last_name</w:t>
+      </w:r>
+      <w:proofErr w:type="spellEnd"/>
+      <w:r>
+        <w:t>', '</w:t>
+      </w:r>
+      <w:proofErr w:type="spellStart"/>
+      <w:r>
+        <w:t>email_address</w:t>
+      </w:r>
+      <w:proofErr w:type="spellEnd"/>
+      <w:r>
+        <w:t>', and '</w:t>
+      </w:r>
+      <w:proofErr w:type="spellStart"/>
+      <w:r>
+        <w:t>phone_number</w:t>
+      </w:r>
+      <w:proofErr w:type="spellEnd"/>
+      <w:r>
+        <w:t xml:space="preserve">' columns are cast as string types. </w:t>
       </w:r>
     </w:p>
     <w:p/>
     <w:p>
       <w:r>
-        <w:t>Note that the 'phone_number' column contains numeric values, but the dashes in each value make the records ineligible for numeric types. Alternatively, the dashes could be removed in extract, transform, load (ETL) and the records can then be stored as numeric types, specifically integer types.</w:t>
+        <w:t>Note that the '</w:t>
+      </w:r>
+      <w:proofErr w:type="spellStart"/>
+      <w:r>
+        <w:t>phone_number</w:t>
+      </w:r>
+      <w:proofErr w:type="spellEnd"/>
+      <w:r>
+        <w:t>' column contains numeric values, but the dashes in each value make the records ineligible for numeric types. Alternatively, the dashes could be removed in extract, transform, load (ETL) and the records can then be stored as numeric types, specifically integer types.</w:t>
       </w:r>
     </w:p>
     <w:p/>
@@ -358,17 +464,97 @@
     <w:p/>
     <w:p>
       <w:r>
-        <w:t xml:space="preserve">The green table above implements primary keys and foreign keys to detail a company's products. The 'product_id' column is defined as a primary key and cast as an integer type. The 'product_number', 'product_name', and 'unit' columns are cast as string types, and the 'product_unit_price' column is cast as a float type. </w:t>
+        <w:t>The green table above implements primary keys and foreign keys to detail a company's products. The '</w:t>
+      </w:r>
+      <w:proofErr w:type="spellStart"/>
+      <w:r>
+        <w:t>product_id</w:t>
+      </w:r>
+      <w:proofErr w:type="spellEnd"/>
+      <w:r>
+        <w:t>' column is defined as a primary key and cast as an integer type. The '</w:t>
+      </w:r>
+      <w:proofErr w:type="spellStart"/>
+      <w:r>
+        <w:t>product_number</w:t>
+      </w:r>
+      <w:proofErr w:type="spellEnd"/>
+      <w:r>
+        <w:t>', '</w:t>
+      </w:r>
+      <w:proofErr w:type="spellStart"/>
+      <w:r>
+        <w:t>product_name</w:t>
+      </w:r>
+      <w:proofErr w:type="spellEnd"/>
+      <w:r>
+        <w:t>', and 'unit' columns are cast as string types, and the '</w:t>
+      </w:r>
+      <w:proofErr w:type="spellStart"/>
+      <w:r>
+        <w:t>product_unit_price</w:t>
+      </w:r>
+      <w:proofErr w:type="spellEnd"/>
+      <w:r>
+        <w:t xml:space="preserve">' column is cast as a float type. </w:t>
       </w:r>
     </w:p>
     <w:p>
       <w:r>
-        <w:t>The 'product_manager' column is defined as a foreign key to the managers table primary keys and cast as and integer type, which relates each product to a manager. This also simplifies manager reassignments, as only the foreign key value needs to be updated to the reassigned manager. Furthermore, the manager table can be used in other tables throughout the databaase, keeping a consistent link between managers, products, and other tracked instances.</w:t>
+        <w:t>The '</w:t>
+      </w:r>
+      <w:proofErr w:type="spellStart"/>
+      <w:r>
+        <w:t>product_manager</w:t>
+      </w:r>
+      <w:proofErr w:type="spellEnd"/>
+      <w:r>
+        <w:t xml:space="preserve">' column is defined as a foreign key to the </w:t>
+      </w:r>
+      <w:proofErr w:type="gramStart"/>
+      <w:r>
+        <w:t>managers</w:t>
+      </w:r>
+      <w:proofErr w:type="gramEnd"/>
+      <w:r>
+        <w:t xml:space="preserve"> table primary keys and cast as </w:t>
+      </w:r>
+      <w:proofErr w:type="gramStart"/>
+      <w:r>
+        <w:t>and</w:t>
+      </w:r>
+      <w:proofErr w:type="gramEnd"/>
+      <w:r>
+        <w:t xml:space="preserve"> integer type, which relates each product to a manager. This also simplifies manager reassignments, as only the foreign key value needs to be updated to the reassigned manager. Furthermore, the manager table can be used in other tables throughout the </w:t>
+      </w:r>
+      <w:proofErr w:type="spellStart"/>
+      <w:r>
+        <w:t>databaase</w:t>
+      </w:r>
+      <w:proofErr w:type="spellEnd"/>
+      <w:r>
+        <w:t>, keeping a consistent link between managers, products, and other tracked instances.</w:t>
       </w:r>
     </w:p>
     <w:p>
       <w:r>
-        <w:t>The foreign keys in the 'product_manager' column reference the primary keys in the managers table, relating the records in the products table to their product manager.</w:t>
+        <w:t>The foreign keys in the '</w:t>
+      </w:r>
+      <w:proofErr w:type="spellStart"/>
+      <w:r>
+        <w:t>product_manager</w:t>
+      </w:r>
+      <w:proofErr w:type="spellEnd"/>
+      <w:r>
+        <w:t xml:space="preserve">' column reference the primary keys in the </w:t>
+      </w:r>
+      <w:proofErr w:type="gramStart"/>
+      <w:r>
+        <w:t>managers</w:t>
+      </w:r>
+      <w:proofErr w:type="gramEnd"/>
+      <w:r>
+        <w:t xml:space="preserve"> table, relating the records in the products table to their product manager.</w:t>
       </w:r>
     </w:p>
     <w:p/>
@@ -380,7 +566,47 @@
         </w:numPr>
       </w:pPr>
       <w:r>
-        <w:t>The products table primary key, product_id, 1 is Pencil, encapsulating all recorded pencil data within the key. Among the pencil's data is the foreign key, product_manager, 3 which references the managers table primary key, manager_id. So Pencil is associated Alex Tan.</w:t>
+        <w:t xml:space="preserve">The products table primary key, </w:t>
+      </w:r>
+      <w:proofErr w:type="spellStart"/>
+      <w:r>
+        <w:t>product_id</w:t>
+      </w:r>
+      <w:proofErr w:type="spellEnd"/>
+      <w:r>
+        <w:t xml:space="preserve">, 1 is Pencil, encapsulating all recorded pencil data within the key. Among the pencil's data is the foreign key, </w:t>
+      </w:r>
+      <w:proofErr w:type="spellStart"/>
+      <w:r>
+        <w:t>product_manager</w:t>
+      </w:r>
+      <w:proofErr w:type="spellEnd"/>
+      <w:r>
+        <w:t xml:space="preserve">, 3 which references the </w:t>
+      </w:r>
+      <w:proofErr w:type="gramStart"/>
+      <w:r>
+        <w:t>managers</w:t>
+      </w:r>
+      <w:proofErr w:type="gramEnd"/>
+      <w:r>
+        <w:t xml:space="preserve"> table primary key, </w:t>
+      </w:r>
+      <w:proofErr w:type="spellStart"/>
+      <w:r>
+        <w:t>manager_id</w:t>
+      </w:r>
+      <w:proofErr w:type="spellEnd"/>
+      <w:r>
+        <w:t xml:space="preserve">. </w:t>
+      </w:r>
+      <w:proofErr w:type="gramStart"/>
+      <w:r>
+        <w:t>So</w:t>
+      </w:r>
+      <w:proofErr w:type="gramEnd"/>
+      <w:r>
+        <w:t xml:space="preserve"> Pencil is associated Alex Tan.</w:t>
       </w:r>
     </w:p>
     <w:p>
@@ -418,7 +644,15 @@
         </w:numPr>
       </w:pPr>
       <w:r>
-        <w:t>Ben Smith (1) is the product manager for eraser (3), tape (6), and stickynote (7).</w:t>
+        <w:t xml:space="preserve">Ben Smith (1) is the product manager for eraser (3), tape (6), and </w:t>
+      </w:r>
+      <w:proofErr w:type="spellStart"/>
+      <w:r>
+        <w:t>stickynote</w:t>
+      </w:r>
+      <w:proofErr w:type="spellEnd"/>
+      <w:r>
+        <w:t xml:space="preserve"> (7).</w:t>
       </w:r>
     </w:p>
     <w:p>
@@ -453,7 +687,15 @@
     </w:p>
     <w:p>
       <w:r>
-        <w:t>Once the database is architected and loaded with data, SQL is used to interact with the data. Interactions include, but are not limited to:</w:t>
+        <w:t xml:space="preserve">Once the database is </w:t>
+      </w:r>
+      <w:proofErr w:type="gramStart"/>
+      <w:r>
+        <w:t>architected</w:t>
+      </w:r>
+      <w:proofErr w:type="gramEnd"/>
+      <w:r>
+        <w:t xml:space="preserve"> and loaded with data, SQL is used to interact with the data. Interactions include, but are not limited to:</w:t>
       </w:r>
     </w:p>
     <w:p>
@@ -535,22 +777,54 @@
     </w:p>
     <w:p>
       <w:r>
-        <w:t>Databases are structured storage containers that store data. They are comprised of tables that are formatted into rows and columns, facilitating data retrieval and manipulation.</w:t>
+        <w:t xml:space="preserve">Databases are structured storage containers that store data. They are comprised of tables that are </w:t>
+      </w:r>
+      <w:proofErr w:type="gramStart"/>
+      <w:r>
+        <w:t>formatted</w:t>
+      </w:r>
+      <w:proofErr w:type="gramEnd"/>
+      <w:r>
+        <w:t xml:space="preserve"> into rows and columns, facilitating data retrieval and manipulation.</w:t>
       </w:r>
     </w:p>
     <w:p>
       <w:r>
-        <w:t>Each row is a data record, comprised of data distributed among its column. Each database column, or field, is assigned a label to identify the data stored in that table cell.</w:t>
+        <w:t xml:space="preserve">Each row is a data record, comprised of data distributed among its </w:t>
+      </w:r>
+      <w:proofErr w:type="gramStart"/>
+      <w:r>
+        <w:t>column</w:t>
+      </w:r>
+      <w:proofErr w:type="gramEnd"/>
+      <w:r>
+        <w:t>. Each database column, or field, is assigned a label to identify the data stored in that table cell.</w:t>
       </w:r>
     </w:p>
     <w:p>
       <w:r>
-        <w:t>Rows are not inherently ordered, so they must be assigned an identifying value, known primary keys. Using row indices or record primary keys with column names, records can be accessed by identifying their row-column intersection in the table.</w:t>
+        <w:t xml:space="preserve">Rows are not inherently ordered, so they must be assigned an identifying value, known primary keys. Using row indices or </w:t>
+      </w:r>
+      <w:proofErr w:type="gramStart"/>
+      <w:r>
+        <w:t>record</w:t>
+      </w:r>
+      <w:proofErr w:type="gramEnd"/>
+      <w:r>
+        <w:t xml:space="preserve"> primary keys with column names, records can be accessed by identifying their row-column intersection in the table.</w:t>
       </w:r>
     </w:p>
     <w:p>
       <w:r>
-        <w:t>Below are some useful SQL operations for navigating and building a database architecture. Note that SQL syntax can vary across DBMSs, so red notes have been added where syntax variation is possible.</w:t>
+        <w:t xml:space="preserve">Below are some useful SQL operations for navigating and building </w:t>
+      </w:r>
+      <w:proofErr w:type="gramStart"/>
+      <w:r>
+        <w:t>a database</w:t>
+      </w:r>
+      <w:proofErr w:type="gramEnd"/>
+      <w:r>
+        <w:t xml:space="preserve"> architecture. Note that SQL syntax can vary across DBMSs, so red notes have been added where syntax variation is possible.</w:t>
       </w:r>
     </w:p>
     <w:p>
@@ -560,7 +834,8 @@
     </w:p>
     <w:tbl>
       <w:tblPr>
-        <w:tblW w:w="11100" w:type="dxa"/>
+        <w:tblW w:w="14037" w:type="dxa"/>
+        <w:jc w:val="center"/>
         <w:tblCellMar>
           <w:left w:w="0" w:type="dxa"/>
           <w:right w:w="0" w:type="dxa"/>
@@ -568,17 +843,18 @@
         <w:tblLook w:val="04A0" w:firstRow="1" w:lastRow="0" w:firstColumn="1" w:lastColumn="0" w:noHBand="0" w:noVBand="1"/>
       </w:tblPr>
       <w:tblGrid>
-        <w:gridCol w:w="1857"/>
-        <w:gridCol w:w="6836"/>
-        <w:gridCol w:w="2407"/>
+        <w:gridCol w:w="2880"/>
+        <w:gridCol w:w="6837"/>
+        <w:gridCol w:w="4320"/>
       </w:tblGrid>
       <w:tr>
         <w:trPr>
           <w:trHeight w:val="705"/>
+          <w:jc w:val="center"/>
         </w:trPr>
         <w:tc>
           <w:tcPr>
-            <w:tcW w:w="0" w:type="auto"/>
+            <w:tcW w:w="2880" w:type="dxa"/>
             <w:tcBorders>
               <w:top w:val="single" w:sz="6" w:space="0" w:color="auto"/>
               <w:left w:val="single" w:sz="6" w:space="0" w:color="auto"/>
@@ -586,9 +862,13 @@
               <w:right w:val="single" w:sz="6" w:space="0" w:color="auto"/>
             </w:tcBorders>
             <w:shd w:val="clear" w:color="auto" w:fill="auto"/>
+            <w:vAlign w:val="center"/>
             <w:hideMark/>
           </w:tcPr>
           <w:p>
+            <w:pPr>
+              <w:jc w:val="center"/>
+            </w:pPr>
             <w:r>
               <w:t>BOOL</w:t>
             </w:r>
@@ -604,6 +884,7 @@
               <w:right w:val="single" w:sz="6" w:space="0" w:color="auto"/>
             </w:tcBorders>
             <w:shd w:val="clear" w:color="auto" w:fill="auto"/>
+            <w:vAlign w:val="center"/>
             <w:hideMark/>
           </w:tcPr>
           <w:p>
@@ -614,7 +895,7 @@
         </w:tc>
         <w:tc>
           <w:tcPr>
-            <w:tcW w:w="0" w:type="auto"/>
+            <w:tcW w:w="4320" w:type="dxa"/>
             <w:tcBorders>
               <w:top w:val="single" w:sz="6" w:space="0" w:color="auto"/>
               <w:left w:val="single" w:sz="6" w:space="0" w:color="auto"/>
@@ -622,9 +903,13 @@
               <w:right w:val="single" w:sz="6" w:space="0" w:color="auto"/>
             </w:tcBorders>
             <w:shd w:val="clear" w:color="auto" w:fill="auto"/>
+            <w:vAlign w:val="center"/>
             <w:hideMark/>
           </w:tcPr>
           <w:p>
+            <w:pPr>
+              <w:jc w:val="center"/>
+            </w:pPr>
             <w:r>
               <w:t>TRUE</w:t>
             </w:r>
@@ -634,10 +919,11 @@
       <w:tr>
         <w:trPr>
           <w:trHeight w:val="705"/>
+          <w:jc w:val="center"/>
         </w:trPr>
         <w:tc>
           <w:tcPr>
-            <w:tcW w:w="0" w:type="auto"/>
+            <w:tcW w:w="2880" w:type="dxa"/>
             <w:tcBorders>
               <w:top w:val="single" w:sz="6" w:space="0" w:color="auto"/>
               <w:left w:val="single" w:sz="6" w:space="0" w:color="auto"/>
@@ -645,9 +931,13 @@
               <w:right w:val="single" w:sz="6" w:space="0" w:color="auto"/>
             </w:tcBorders>
             <w:shd w:val="clear" w:color="auto" w:fill="auto"/>
+            <w:vAlign w:val="center"/>
             <w:hideMark/>
           </w:tcPr>
           <w:p>
+            <w:pPr>
+              <w:jc w:val="center"/>
+            </w:pPr>
             <w:r>
               <w:t>INT</w:t>
             </w:r>
@@ -663,6 +953,7 @@
               <w:right w:val="single" w:sz="6" w:space="0" w:color="auto"/>
             </w:tcBorders>
             <w:shd w:val="clear" w:color="auto" w:fill="auto"/>
+            <w:vAlign w:val="center"/>
             <w:hideMark/>
           </w:tcPr>
           <w:p>
@@ -673,7 +964,7 @@
         </w:tc>
         <w:tc>
           <w:tcPr>
-            <w:tcW w:w="0" w:type="auto"/>
+            <w:tcW w:w="4320" w:type="dxa"/>
             <w:tcBorders>
               <w:top w:val="single" w:sz="6" w:space="0" w:color="auto"/>
               <w:left w:val="single" w:sz="6" w:space="0" w:color="auto"/>
@@ -681,9 +972,13 @@
               <w:right w:val="single" w:sz="6" w:space="0" w:color="auto"/>
             </w:tcBorders>
             <w:shd w:val="clear" w:color="auto" w:fill="auto"/>
+            <w:vAlign w:val="center"/>
             <w:hideMark/>
           </w:tcPr>
           <w:p>
+            <w:pPr>
+              <w:jc w:val="center"/>
+            </w:pPr>
             <w:r>
               <w:t>100</w:t>
             </w:r>
@@ -693,10 +988,11 @@
       <w:tr>
         <w:trPr>
           <w:trHeight w:val="705"/>
+          <w:jc w:val="center"/>
         </w:trPr>
         <w:tc>
           <w:tcPr>
-            <w:tcW w:w="0" w:type="auto"/>
+            <w:tcW w:w="2880" w:type="dxa"/>
             <w:tcBorders>
               <w:top w:val="single" w:sz="6" w:space="0" w:color="auto"/>
               <w:left w:val="single" w:sz="6" w:space="0" w:color="auto"/>
@@ -704,9 +1000,13 @@
               <w:right w:val="single" w:sz="6" w:space="0" w:color="auto"/>
             </w:tcBorders>
             <w:shd w:val="clear" w:color="auto" w:fill="auto"/>
+            <w:vAlign w:val="center"/>
             <w:hideMark/>
           </w:tcPr>
           <w:p>
+            <w:pPr>
+              <w:jc w:val="center"/>
+            </w:pPr>
             <w:r>
               <w:t>DECIMAL(&lt;M&gt;, &lt;N&gt;)</w:t>
             </w:r>
@@ -722,6 +1022,7 @@
               <w:right w:val="single" w:sz="6" w:space="0" w:color="auto"/>
             </w:tcBorders>
             <w:shd w:val="clear" w:color="auto" w:fill="auto"/>
+            <w:vAlign w:val="center"/>
             <w:hideMark/>
           </w:tcPr>
           <w:p>
@@ -732,7 +1033,7 @@
         </w:tc>
         <w:tc>
           <w:tcPr>
-            <w:tcW w:w="0" w:type="auto"/>
+            <w:tcW w:w="4320" w:type="dxa"/>
             <w:tcBorders>
               <w:top w:val="single" w:sz="6" w:space="0" w:color="auto"/>
               <w:left w:val="single" w:sz="6" w:space="0" w:color="auto"/>
@@ -740,11 +1041,20 @@
               <w:right w:val="single" w:sz="6" w:space="0" w:color="auto"/>
             </w:tcBorders>
             <w:shd w:val="clear" w:color="auto" w:fill="auto"/>
+            <w:vAlign w:val="center"/>
             <w:hideMark/>
           </w:tcPr>
           <w:p>
+            <w:pPr>
+              <w:jc w:val="center"/>
+            </w:pPr>
+            <w:proofErr w:type="gramStart"/>
             <w:r>
-              <w:t>DECIMAL(5, 2): 100.25</w:t>
+              <w:t>DECIMAL(</w:t>
+            </w:r>
+            <w:proofErr w:type="gramEnd"/>
+            <w:r>
+              <w:t>5, 2): 100.25</w:t>
             </w:r>
           </w:p>
         </w:tc>
@@ -752,10 +1062,11 @@
       <w:tr>
         <w:trPr>
           <w:trHeight w:val="705"/>
+          <w:jc w:val="center"/>
         </w:trPr>
         <w:tc>
           <w:tcPr>
-            <w:tcW w:w="0" w:type="auto"/>
+            <w:tcW w:w="2880" w:type="dxa"/>
             <w:tcBorders>
               <w:top w:val="single" w:sz="6" w:space="0" w:color="auto"/>
               <w:left w:val="single" w:sz="6" w:space="0" w:color="auto"/>
@@ -763,9 +1074,13 @@
               <w:right w:val="single" w:sz="6" w:space="0" w:color="auto"/>
             </w:tcBorders>
             <w:shd w:val="clear" w:color="auto" w:fill="auto"/>
+            <w:vAlign w:val="center"/>
             <w:hideMark/>
           </w:tcPr>
           <w:p>
+            <w:pPr>
+              <w:jc w:val="center"/>
+            </w:pPr>
             <w:r>
               <w:t>DOUBLE</w:t>
             </w:r>
@@ -781,6 +1096,7 @@
               <w:right w:val="single" w:sz="6" w:space="0" w:color="auto"/>
             </w:tcBorders>
             <w:shd w:val="clear" w:color="auto" w:fill="auto"/>
+            <w:vAlign w:val="center"/>
             <w:hideMark/>
           </w:tcPr>
           <w:p>
@@ -791,7 +1107,7 @@
         </w:tc>
         <w:tc>
           <w:tcPr>
-            <w:tcW w:w="0" w:type="auto"/>
+            <w:tcW w:w="4320" w:type="dxa"/>
             <w:tcBorders>
               <w:top w:val="single" w:sz="6" w:space="0" w:color="auto"/>
               <w:left w:val="single" w:sz="6" w:space="0" w:color="auto"/>
@@ -799,9 +1115,13 @@
               <w:right w:val="single" w:sz="6" w:space="0" w:color="auto"/>
             </w:tcBorders>
             <w:shd w:val="clear" w:color="auto" w:fill="auto"/>
+            <w:vAlign w:val="center"/>
             <w:hideMark/>
           </w:tcPr>
           <w:p>
+            <w:pPr>
+              <w:jc w:val="center"/>
+            </w:pPr>
             <w:r>
               <w:br/>
             </w:r>
@@ -811,10 +1131,11 @@
       <w:tr>
         <w:trPr>
           <w:trHeight w:val="705"/>
+          <w:jc w:val="center"/>
         </w:trPr>
         <w:tc>
           <w:tcPr>
-            <w:tcW w:w="0" w:type="auto"/>
+            <w:tcW w:w="2880" w:type="dxa"/>
             <w:tcBorders>
               <w:top w:val="single" w:sz="6" w:space="0" w:color="auto"/>
               <w:left w:val="single" w:sz="6" w:space="0" w:color="auto"/>
@@ -822,9 +1143,13 @@
               <w:right w:val="single" w:sz="6" w:space="0" w:color="auto"/>
             </w:tcBorders>
             <w:shd w:val="clear" w:color="auto" w:fill="auto"/>
+            <w:vAlign w:val="center"/>
             <w:hideMark/>
           </w:tcPr>
           <w:p>
+            <w:pPr>
+              <w:jc w:val="center"/>
+            </w:pPr>
             <w:r>
               <w:t>DATE</w:t>
             </w:r>
@@ -840,6 +1165,7 @@
               <w:right w:val="single" w:sz="6" w:space="0" w:color="auto"/>
             </w:tcBorders>
             <w:shd w:val="clear" w:color="auto" w:fill="auto"/>
+            <w:vAlign w:val="center"/>
             <w:hideMark/>
           </w:tcPr>
           <w:p>
@@ -850,7 +1176,7 @@
         </w:tc>
         <w:tc>
           <w:tcPr>
-            <w:tcW w:w="0" w:type="auto"/>
+            <w:tcW w:w="4320" w:type="dxa"/>
             <w:tcBorders>
               <w:top w:val="single" w:sz="6" w:space="0" w:color="auto"/>
               <w:left w:val="single" w:sz="6" w:space="0" w:color="auto"/>
@@ -858,9 +1184,13 @@
               <w:right w:val="single" w:sz="6" w:space="0" w:color="auto"/>
             </w:tcBorders>
             <w:shd w:val="clear" w:color="auto" w:fill="auto"/>
+            <w:vAlign w:val="center"/>
             <w:hideMark/>
           </w:tcPr>
           <w:p>
+            <w:pPr>
+              <w:jc w:val="center"/>
+            </w:pPr>
             <w:r>
               <w:t>1970-01-01</w:t>
             </w:r>
@@ -870,10 +1200,11 @@
       <w:tr>
         <w:trPr>
           <w:trHeight w:val="705"/>
+          <w:jc w:val="center"/>
         </w:trPr>
         <w:tc>
           <w:tcPr>
-            <w:tcW w:w="0" w:type="auto"/>
+            <w:tcW w:w="2880" w:type="dxa"/>
             <w:tcBorders>
               <w:top w:val="single" w:sz="6" w:space="0" w:color="auto"/>
               <w:left w:val="single" w:sz="6" w:space="0" w:color="auto"/>
@@ -881,9 +1212,13 @@
               <w:right w:val="single" w:sz="6" w:space="0" w:color="auto"/>
             </w:tcBorders>
             <w:shd w:val="clear" w:color="auto" w:fill="auto"/>
+            <w:vAlign w:val="center"/>
             <w:hideMark/>
           </w:tcPr>
           <w:p>
+            <w:pPr>
+              <w:jc w:val="center"/>
+            </w:pPr>
             <w:r>
               <w:t>TIME</w:t>
             </w:r>
@@ -899,17 +1234,23 @@
               <w:right w:val="single" w:sz="6" w:space="0" w:color="auto"/>
             </w:tcBorders>
             <w:shd w:val="clear" w:color="auto" w:fill="auto"/>
+            <w:vAlign w:val="center"/>
             <w:hideMark/>
           </w:tcPr>
           <w:p>
             <w:r>
-              <w:t>Time formatted as HH:MM:SS</w:t>
+              <w:t>Time formatted as HH:</w:t>
             </w:r>
+            <w:proofErr w:type="gramStart"/>
+            <w:r>
+              <w:t>MM:SS</w:t>
+            </w:r>
+            <w:proofErr w:type="gramEnd"/>
           </w:p>
         </w:tc>
         <w:tc>
           <w:tcPr>
-            <w:tcW w:w="0" w:type="auto"/>
+            <w:tcW w:w="4320" w:type="dxa"/>
             <w:tcBorders>
               <w:top w:val="single" w:sz="6" w:space="0" w:color="auto"/>
               <w:left w:val="single" w:sz="6" w:space="0" w:color="auto"/>
@@ -917,9 +1258,13 @@
               <w:right w:val="single" w:sz="6" w:space="0" w:color="auto"/>
             </w:tcBorders>
             <w:shd w:val="clear" w:color="auto" w:fill="auto"/>
+            <w:vAlign w:val="center"/>
             <w:hideMark/>
           </w:tcPr>
           <w:p>
+            <w:pPr>
+              <w:jc w:val="center"/>
+            </w:pPr>
             <w:r>
               <w:t>12:30:56</w:t>
             </w:r>
@@ -929,10 +1274,11 @@
       <w:tr>
         <w:trPr>
           <w:trHeight w:val="705"/>
+          <w:jc w:val="center"/>
         </w:trPr>
         <w:tc>
           <w:tcPr>
-            <w:tcW w:w="0" w:type="auto"/>
+            <w:tcW w:w="2880" w:type="dxa"/>
             <w:tcBorders>
               <w:top w:val="single" w:sz="6" w:space="0" w:color="auto"/>
               <w:left w:val="single" w:sz="6" w:space="0" w:color="auto"/>
@@ -940,9 +1286,13 @@
               <w:right w:val="single" w:sz="6" w:space="0" w:color="auto"/>
             </w:tcBorders>
             <w:shd w:val="clear" w:color="auto" w:fill="auto"/>
+            <w:vAlign w:val="center"/>
             <w:hideMark/>
           </w:tcPr>
           <w:p>
+            <w:pPr>
+              <w:jc w:val="center"/>
+            </w:pPr>
             <w:r>
               <w:t>DATETIME</w:t>
             </w:r>
@@ -958,17 +1308,23 @@
               <w:right w:val="single" w:sz="6" w:space="0" w:color="auto"/>
             </w:tcBorders>
             <w:shd w:val="clear" w:color="auto" w:fill="auto"/>
+            <w:vAlign w:val="center"/>
             <w:hideMark/>
           </w:tcPr>
           <w:p>
             <w:r>
-              <w:t>Combined date and time formatted as YYYY-MM-DD HH:MM:SS</w:t>
+              <w:t>Combined date and time formatted as YYYY-MM-DD HH:</w:t>
             </w:r>
+            <w:proofErr w:type="gramStart"/>
+            <w:r>
+              <w:t>MM:SS</w:t>
+            </w:r>
+            <w:proofErr w:type="gramEnd"/>
           </w:p>
         </w:tc>
         <w:tc>
           <w:tcPr>
-            <w:tcW w:w="0" w:type="auto"/>
+            <w:tcW w:w="4320" w:type="dxa"/>
             <w:tcBorders>
               <w:top w:val="single" w:sz="6" w:space="0" w:color="auto"/>
               <w:left w:val="single" w:sz="6" w:space="0" w:color="auto"/>
@@ -976,9 +1332,13 @@
               <w:right w:val="single" w:sz="6" w:space="0" w:color="auto"/>
             </w:tcBorders>
             <w:shd w:val="clear" w:color="auto" w:fill="auto"/>
+            <w:vAlign w:val="center"/>
             <w:hideMark/>
           </w:tcPr>
           <w:p>
+            <w:pPr>
+              <w:jc w:val="center"/>
+            </w:pPr>
             <w:r>
               <w:t>1970-01-01 12:30:56</w:t>
             </w:r>
@@ -988,10 +1348,11 @@
       <w:tr>
         <w:trPr>
           <w:trHeight w:val="705"/>
+          <w:jc w:val="center"/>
         </w:trPr>
         <w:tc>
           <w:tcPr>
-            <w:tcW w:w="0" w:type="auto"/>
+            <w:tcW w:w="2880" w:type="dxa"/>
             <w:tcBorders>
               <w:top w:val="single" w:sz="6" w:space="0" w:color="auto"/>
               <w:left w:val="single" w:sz="6" w:space="0" w:color="auto"/>
@@ -999,9 +1360,13 @@
               <w:right w:val="single" w:sz="6" w:space="0" w:color="auto"/>
             </w:tcBorders>
             <w:shd w:val="clear" w:color="auto" w:fill="auto"/>
+            <w:vAlign w:val="center"/>
             <w:hideMark/>
           </w:tcPr>
           <w:p>
+            <w:pPr>
+              <w:jc w:val="center"/>
+            </w:pPr>
             <w:r>
               <w:t>YEAR</w:t>
             </w:r>
@@ -1017,6 +1382,7 @@
               <w:right w:val="single" w:sz="6" w:space="0" w:color="auto"/>
             </w:tcBorders>
             <w:shd w:val="clear" w:color="auto" w:fill="auto"/>
+            <w:vAlign w:val="center"/>
             <w:hideMark/>
           </w:tcPr>
           <w:p>
@@ -1027,7 +1393,7 @@
         </w:tc>
         <w:tc>
           <w:tcPr>
-            <w:tcW w:w="0" w:type="auto"/>
+            <w:tcW w:w="4320" w:type="dxa"/>
             <w:tcBorders>
               <w:top w:val="single" w:sz="6" w:space="0" w:color="auto"/>
               <w:left w:val="single" w:sz="6" w:space="0" w:color="auto"/>
@@ -1035,9 +1401,13 @@
               <w:right w:val="single" w:sz="6" w:space="0" w:color="auto"/>
             </w:tcBorders>
             <w:shd w:val="clear" w:color="auto" w:fill="auto"/>
+            <w:vAlign w:val="center"/>
             <w:hideMark/>
           </w:tcPr>
           <w:p>
+            <w:pPr>
+              <w:jc w:val="center"/>
+            </w:pPr>
             <w:r>
               <w:t>1970</w:t>
             </w:r>
@@ -1047,10 +1417,11 @@
       <w:tr>
         <w:trPr>
           <w:trHeight w:val="705"/>
+          <w:jc w:val="center"/>
         </w:trPr>
         <w:tc>
           <w:tcPr>
-            <w:tcW w:w="0" w:type="auto"/>
+            <w:tcW w:w="2880" w:type="dxa"/>
             <w:tcBorders>
               <w:top w:val="single" w:sz="6" w:space="0" w:color="auto"/>
               <w:left w:val="single" w:sz="6" w:space="0" w:color="auto"/>
@@ -1058,9 +1429,13 @@
               <w:right w:val="single" w:sz="6" w:space="0" w:color="auto"/>
             </w:tcBorders>
             <w:shd w:val="clear" w:color="auto" w:fill="auto"/>
+            <w:vAlign w:val="center"/>
             <w:hideMark/>
           </w:tcPr>
           <w:p>
+            <w:pPr>
+              <w:jc w:val="center"/>
+            </w:pPr>
             <w:r>
               <w:t>TIMESTAMP</w:t>
             </w:r>
@@ -1076,6 +1451,7 @@
               <w:right w:val="single" w:sz="6" w:space="0" w:color="auto"/>
             </w:tcBorders>
             <w:shd w:val="clear" w:color="auto" w:fill="auto"/>
+            <w:vAlign w:val="center"/>
             <w:hideMark/>
           </w:tcPr>
           <w:p>
@@ -1086,7 +1462,7 @@
         </w:tc>
         <w:tc>
           <w:tcPr>
-            <w:tcW w:w="0" w:type="auto"/>
+            <w:tcW w:w="4320" w:type="dxa"/>
             <w:tcBorders>
               <w:top w:val="single" w:sz="6" w:space="0" w:color="auto"/>
               <w:left w:val="single" w:sz="6" w:space="0" w:color="auto"/>
@@ -1094,9 +1470,13 @@
               <w:right w:val="single" w:sz="6" w:space="0" w:color="auto"/>
             </w:tcBorders>
             <w:shd w:val="clear" w:color="auto" w:fill="auto"/>
+            <w:vAlign w:val="center"/>
             <w:hideMark/>
           </w:tcPr>
           <w:p>
+            <w:pPr>
+              <w:jc w:val="center"/>
+            </w:pPr>
             <w:r>
               <w:t>1970-01-01 12:30:56</w:t>
             </w:r>
@@ -1106,10 +1486,11 @@
       <w:tr>
         <w:trPr>
           <w:trHeight w:val="705"/>
+          <w:jc w:val="center"/>
         </w:trPr>
         <w:tc>
           <w:tcPr>
-            <w:tcW w:w="0" w:type="auto"/>
+            <w:tcW w:w="2880" w:type="dxa"/>
             <w:tcBorders>
               <w:top w:val="single" w:sz="6" w:space="0" w:color="auto"/>
               <w:left w:val="single" w:sz="6" w:space="0" w:color="auto"/>
@@ -1117,9 +1498,13 @@
               <w:right w:val="single" w:sz="6" w:space="0" w:color="auto"/>
             </w:tcBorders>
             <w:shd w:val="clear" w:color="auto" w:fill="auto"/>
+            <w:vAlign w:val="center"/>
             <w:hideMark/>
           </w:tcPr>
           <w:p>
+            <w:pPr>
+              <w:jc w:val="center"/>
+            </w:pPr>
             <w:r>
               <w:t>CHAR(&lt;N&gt;)</w:t>
             </w:r>
@@ -1135,6 +1520,7 @@
               <w:right w:val="single" w:sz="6" w:space="0" w:color="auto"/>
             </w:tcBorders>
             <w:shd w:val="clear" w:color="auto" w:fill="auto"/>
+            <w:vAlign w:val="center"/>
             <w:hideMark/>
           </w:tcPr>
           <w:p>
@@ -1145,7 +1531,7 @@
         </w:tc>
         <w:tc>
           <w:tcPr>
-            <w:tcW w:w="0" w:type="auto"/>
+            <w:tcW w:w="4320" w:type="dxa"/>
             <w:tcBorders>
               <w:top w:val="single" w:sz="6" w:space="0" w:color="auto"/>
               <w:left w:val="single" w:sz="6" w:space="0" w:color="auto"/>
@@ -1153,11 +1539,20 @@
               <w:right w:val="single" w:sz="6" w:space="0" w:color="auto"/>
             </w:tcBorders>
             <w:shd w:val="clear" w:color="auto" w:fill="auto"/>
+            <w:vAlign w:val="center"/>
             <w:hideMark/>
           </w:tcPr>
           <w:p>
+            <w:pPr>
+              <w:jc w:val="center"/>
+            </w:pPr>
+            <w:proofErr w:type="gramStart"/>
             <w:r>
-              <w:t>CHAR(15): 'HELLO WORLD_ _ _ _"</w:t>
+              <w:t>CHAR(</w:t>
+            </w:r>
+            <w:proofErr w:type="gramEnd"/>
+            <w:r>
+              <w:t>15): 'HELLO WORLD_ _ _ _"</w:t>
             </w:r>
           </w:p>
         </w:tc>
@@ -1165,10 +1560,11 @@
       <w:tr>
         <w:trPr>
           <w:trHeight w:val="705"/>
+          <w:jc w:val="center"/>
         </w:trPr>
         <w:tc>
           <w:tcPr>
-            <w:tcW w:w="0" w:type="auto"/>
+            <w:tcW w:w="2880" w:type="dxa"/>
             <w:tcBorders>
               <w:top w:val="single" w:sz="6" w:space="0" w:color="auto"/>
               <w:left w:val="single" w:sz="6" w:space="0" w:color="auto"/>
@@ -1176,9 +1572,13 @@
               <w:right w:val="single" w:sz="6" w:space="0" w:color="auto"/>
             </w:tcBorders>
             <w:shd w:val="clear" w:color="auto" w:fill="auto"/>
+            <w:vAlign w:val="center"/>
             <w:hideMark/>
           </w:tcPr>
           <w:p>
+            <w:pPr>
+              <w:jc w:val="center"/>
+            </w:pPr>
             <w:r>
               <w:t>VARCHAR(&lt;N&gt;)</w:t>
             </w:r>
@@ -1194,6 +1594,7 @@
               <w:right w:val="single" w:sz="6" w:space="0" w:color="auto"/>
             </w:tcBorders>
             <w:shd w:val="clear" w:color="auto" w:fill="auto"/>
+            <w:vAlign w:val="center"/>
             <w:hideMark/>
           </w:tcPr>
           <w:p>
@@ -1204,7 +1605,7 @@
         </w:tc>
         <w:tc>
           <w:tcPr>
-            <w:tcW w:w="0" w:type="auto"/>
+            <w:tcW w:w="4320" w:type="dxa"/>
             <w:tcBorders>
               <w:top w:val="single" w:sz="6" w:space="0" w:color="auto"/>
               <w:left w:val="single" w:sz="6" w:space="0" w:color="auto"/>
@@ -1212,11 +1613,20 @@
               <w:right w:val="single" w:sz="6" w:space="0" w:color="auto"/>
             </w:tcBorders>
             <w:shd w:val="clear" w:color="auto" w:fill="auto"/>
+            <w:vAlign w:val="center"/>
             <w:hideMark/>
           </w:tcPr>
           <w:p>
+            <w:pPr>
+              <w:jc w:val="center"/>
+            </w:pPr>
+            <w:proofErr w:type="gramStart"/>
             <w:r>
-              <w:t>VARCHAR(15): 'HELLO WORLD"</w:t>
+              <w:t>VARCHAR(</w:t>
+            </w:r>
+            <w:proofErr w:type="gramEnd"/>
+            <w:r>
+              <w:t>15): 'HELLO WORLD"</w:t>
             </w:r>
           </w:p>
         </w:tc>
@@ -1224,10 +1634,11 @@
       <w:tr>
         <w:trPr>
           <w:trHeight w:val="705"/>
+          <w:jc w:val="center"/>
         </w:trPr>
         <w:tc>
           <w:tcPr>
-            <w:tcW w:w="0" w:type="auto"/>
+            <w:tcW w:w="2880" w:type="dxa"/>
             <w:tcBorders>
               <w:top w:val="single" w:sz="6" w:space="0" w:color="auto"/>
               <w:left w:val="single" w:sz="6" w:space="0" w:color="auto"/>
@@ -1235,9 +1646,13 @@
               <w:right w:val="single" w:sz="6" w:space="0" w:color="auto"/>
             </w:tcBorders>
             <w:shd w:val="clear" w:color="auto" w:fill="auto"/>
+            <w:vAlign w:val="center"/>
             <w:hideMark/>
           </w:tcPr>
           <w:p>
+            <w:pPr>
+              <w:jc w:val="center"/>
+            </w:pPr>
             <w:r>
               <w:t>TEXT</w:t>
             </w:r>
@@ -1253,6 +1668,7 @@
               <w:right w:val="single" w:sz="6" w:space="0" w:color="auto"/>
             </w:tcBorders>
             <w:shd w:val="clear" w:color="auto" w:fill="auto"/>
+            <w:vAlign w:val="center"/>
             <w:hideMark/>
           </w:tcPr>
           <w:p>
@@ -1263,7 +1679,7 @@
         </w:tc>
         <w:tc>
           <w:tcPr>
-            <w:tcW w:w="0" w:type="auto"/>
+            <w:tcW w:w="4320" w:type="dxa"/>
             <w:tcBorders>
               <w:top w:val="single" w:sz="6" w:space="0" w:color="auto"/>
               <w:left w:val="single" w:sz="6" w:space="0" w:color="auto"/>
@@ -1271,9 +1687,13 @@
               <w:right w:val="single" w:sz="6" w:space="0" w:color="auto"/>
             </w:tcBorders>
             <w:shd w:val="clear" w:color="auto" w:fill="auto"/>
+            <w:vAlign w:val="center"/>
             <w:hideMark/>
           </w:tcPr>
           <w:p>
+            <w:pPr>
+              <w:jc w:val="center"/>
+            </w:pPr>
             <w:r>
               <w:t>"HELLO WORLD"</w:t>
             </w:r>
@@ -1283,10 +1703,11 @@
       <w:tr>
         <w:trPr>
           <w:trHeight w:val="705"/>
+          <w:jc w:val="center"/>
         </w:trPr>
         <w:tc>
           <w:tcPr>
-            <w:tcW w:w="0" w:type="auto"/>
+            <w:tcW w:w="2880" w:type="dxa"/>
             <w:tcBorders>
               <w:top w:val="single" w:sz="6" w:space="0" w:color="auto"/>
               <w:left w:val="single" w:sz="6" w:space="0" w:color="auto"/>
@@ -1294,9 +1715,13 @@
               <w:right w:val="single" w:sz="6" w:space="0" w:color="auto"/>
             </w:tcBorders>
             <w:shd w:val="clear" w:color="auto" w:fill="auto"/>
+            <w:vAlign w:val="center"/>
             <w:hideMark/>
           </w:tcPr>
           <w:p>
+            <w:pPr>
+              <w:jc w:val="center"/>
+            </w:pPr>
             <w:r>
               <w:t>BLOB</w:t>
             </w:r>
@@ -1312,6 +1737,7 @@
               <w:right w:val="single" w:sz="6" w:space="0" w:color="auto"/>
             </w:tcBorders>
             <w:shd w:val="clear" w:color="auto" w:fill="auto"/>
+            <w:vAlign w:val="center"/>
             <w:hideMark/>
           </w:tcPr>
           <w:p>
@@ -1322,7 +1748,7 @@
         </w:tc>
         <w:tc>
           <w:tcPr>
-            <w:tcW w:w="0" w:type="auto"/>
+            <w:tcW w:w="4320" w:type="dxa"/>
             <w:tcBorders>
               <w:top w:val="single" w:sz="6" w:space="0" w:color="auto"/>
               <w:left w:val="single" w:sz="6" w:space="0" w:color="auto"/>
@@ -1330,9 +1756,13 @@
               <w:right w:val="single" w:sz="6" w:space="0" w:color="auto"/>
             </w:tcBorders>
             <w:shd w:val="clear" w:color="auto" w:fill="auto"/>
+            <w:vAlign w:val="center"/>
             <w:hideMark/>
           </w:tcPr>
           <w:p>
+            <w:pPr>
+              <w:jc w:val="center"/>
+            </w:pPr>
             <w:r>
               <w:br/>
             </w:r>
@@ -1342,10 +1772,11 @@
       <w:tr>
         <w:trPr>
           <w:trHeight w:val="705"/>
+          <w:jc w:val="center"/>
         </w:trPr>
         <w:tc>
           <w:tcPr>
-            <w:tcW w:w="0" w:type="auto"/>
+            <w:tcW w:w="2880" w:type="dxa"/>
             <w:tcBorders>
               <w:top w:val="single" w:sz="6" w:space="0" w:color="auto"/>
               <w:left w:val="single" w:sz="6" w:space="0" w:color="auto"/>
@@ -1353,9 +1784,13 @@
               <w:right w:val="single" w:sz="6" w:space="0" w:color="auto"/>
             </w:tcBorders>
             <w:shd w:val="clear" w:color="auto" w:fill="auto"/>
+            <w:vAlign w:val="center"/>
             <w:hideMark/>
           </w:tcPr>
           <w:p>
+            <w:pPr>
+              <w:jc w:val="center"/>
+            </w:pPr>
             <w:r>
               <w:t>ENUM(&lt;VAL_0&gt;, &lt;VAL_1&gt;)</w:t>
             </w:r>
@@ -1371,6 +1806,7 @@
               <w:right w:val="single" w:sz="6" w:space="0" w:color="auto"/>
             </w:tcBorders>
             <w:shd w:val="clear" w:color="auto" w:fill="auto"/>
+            <w:vAlign w:val="center"/>
             <w:hideMark/>
           </w:tcPr>
           <w:p>
@@ -1381,7 +1817,7 @@
         </w:tc>
         <w:tc>
           <w:tcPr>
-            <w:tcW w:w="0" w:type="auto"/>
+            <w:tcW w:w="4320" w:type="dxa"/>
             <w:tcBorders>
               <w:top w:val="single" w:sz="6" w:space="0" w:color="auto"/>
               <w:left w:val="single" w:sz="6" w:space="0" w:color="auto"/>
@@ -1389,11 +1825,20 @@
               <w:right w:val="single" w:sz="6" w:space="0" w:color="auto"/>
             </w:tcBorders>
             <w:shd w:val="clear" w:color="auto" w:fill="auto"/>
+            <w:vAlign w:val="center"/>
             <w:hideMark/>
           </w:tcPr>
           <w:p>
+            <w:pPr>
+              <w:jc w:val="center"/>
+            </w:pPr>
+            <w:proofErr w:type="gramStart"/>
             <w:r>
-              <w:t>ENUM('RED', 'YELLOW', 'BLUE') 'BLUE'</w:t>
+              <w:t>ENUM(</w:t>
+            </w:r>
+            <w:proofErr w:type="gramEnd"/>
+            <w:r>
+              <w:t>'RED', 'YELLOW', 'BLUE') 'BLUE'</w:t>
             </w:r>
           </w:p>
         </w:tc>
@@ -1401,10 +1846,11 @@
       <w:tr>
         <w:trPr>
           <w:trHeight w:val="705"/>
+          <w:jc w:val="center"/>
         </w:trPr>
         <w:tc>
           <w:tcPr>
-            <w:tcW w:w="0" w:type="auto"/>
+            <w:tcW w:w="2880" w:type="dxa"/>
             <w:tcBorders>
               <w:top w:val="single" w:sz="6" w:space="0" w:color="auto"/>
               <w:left w:val="single" w:sz="6" w:space="0" w:color="auto"/>
@@ -1412,9 +1858,13 @@
               <w:right w:val="single" w:sz="6" w:space="0" w:color="auto"/>
             </w:tcBorders>
             <w:shd w:val="clear" w:color="auto" w:fill="auto"/>
+            <w:vAlign w:val="center"/>
             <w:hideMark/>
           </w:tcPr>
           <w:p>
+            <w:pPr>
+              <w:jc w:val="center"/>
+            </w:pPr>
             <w:r>
               <w:t>SET(&lt;VAL_0&gt;, &lt;VAL_1&gt;)</w:t>
             </w:r>
@@ -1430,6 +1880,7 @@
               <w:right w:val="single" w:sz="6" w:space="0" w:color="auto"/>
             </w:tcBorders>
             <w:shd w:val="clear" w:color="auto" w:fill="auto"/>
+            <w:vAlign w:val="center"/>
             <w:hideMark/>
           </w:tcPr>
           <w:p>
@@ -1440,7 +1891,7 @@
         </w:tc>
         <w:tc>
           <w:tcPr>
-            <w:tcW w:w="0" w:type="auto"/>
+            <w:tcW w:w="4320" w:type="dxa"/>
             <w:tcBorders>
               <w:top w:val="single" w:sz="6" w:space="0" w:color="auto"/>
               <w:left w:val="single" w:sz="6" w:space="0" w:color="auto"/>
@@ -1448,11 +1899,20 @@
               <w:right w:val="single" w:sz="6" w:space="0" w:color="auto"/>
             </w:tcBorders>
             <w:shd w:val="clear" w:color="auto" w:fill="auto"/>
+            <w:vAlign w:val="center"/>
             <w:hideMark/>
           </w:tcPr>
           <w:p>
+            <w:pPr>
+              <w:jc w:val="center"/>
+            </w:pPr>
+            <w:proofErr w:type="gramStart"/>
             <w:r>
-              <w:t>ENUM('RED', 'YELLOW', 'BLUE') ('RED', 'BLUE')</w:t>
+              <w:t>ENUM(</w:t>
+            </w:r>
+            <w:proofErr w:type="gramEnd"/>
+            <w:r>
+              <w:t>'RED', 'YELLOW', 'BLUE') ('RED', 'BLUE')</w:t>
             </w:r>
           </w:p>
         </w:tc>
@@ -5201,172 +5661,6 @@
 </file>
 
 <file path=customXml/item1.xml><?xml version="1.0" encoding="utf-8"?>
-<?mso-contentType ?>
-<FormTemplates xmlns="http://schemas.microsoft.com/sharepoint/v3/contenttype/forms">
-  <Display>DocumentLibraryForm</Display>
-  <Edit>AssetEditForm</Edit>
-  <New>DocumentLibraryForm</New>
-</FormTemplates>
-</file>
-
-<file path=customXml/item2.xml><?xml version="1.0" encoding="utf-8"?>
-<p:properties xmlns:p="http://schemas.microsoft.com/office/2006/metadata/properties" xmlns:xsi="http://www.w3.org/2001/XMLSchema-instance" xmlns:pc="http://schemas.microsoft.com/office/infopath/2007/PartnerControls">
-  <documentManagement>
-    <LocComments xmlns="4873beb7-5857-4685-be1f-d57550cc96cc" xsi:nil="true"/>
-    <ApprovalStatus xmlns="4873beb7-5857-4685-be1f-d57550cc96cc">InProgress</ApprovalStatus>
-    <MarketSpecific xmlns="4873beb7-5857-4685-be1f-d57550cc96cc">false</MarketSpecific>
-    <ThumbnailAssetId xmlns="4873beb7-5857-4685-be1f-d57550cc96cc" xsi:nil="true"/>
-    <PrimaryImageGen xmlns="4873beb7-5857-4685-be1f-d57550cc96cc">false</PrimaryImageGen>
-    <LegacyData xmlns="4873beb7-5857-4685-be1f-d57550cc96cc" xsi:nil="true"/>
-    <LocRecommendedHandoff xmlns="4873beb7-5857-4685-be1f-d57550cc96cc" xsi:nil="true"/>
-    <BusinessGroup xmlns="4873beb7-5857-4685-be1f-d57550cc96cc" xsi:nil="true"/>
-    <BlockPublish xmlns="4873beb7-5857-4685-be1f-d57550cc96cc">false</BlockPublish>
-    <AssetId xmlns="4873beb7-5857-4685-be1f-d57550cc96cc">TP102843594</AssetId>
-    <SourceTitle xmlns="4873beb7-5857-4685-be1f-d57550cc96cc" xsi:nil="true"/>
-    <OpenTemplate xmlns="4873beb7-5857-4685-be1f-d57550cc96cc">true</OpenTemplate>
-    <UALocComments xmlns="4873beb7-5857-4685-be1f-d57550cc96cc" xsi:nil="true"/>
-    <TrustLevel xmlns="4873beb7-5857-4685-be1f-d57550cc96cc">1 Microsoft Managed Content</TrustLevel>
-    <FeatureTagsTaxHTField0 xmlns="4873beb7-5857-4685-be1f-d57550cc96cc">
-      <Terms xmlns="http://schemas.microsoft.com/office/infopath/2007/PartnerControls"/>
-    </FeatureTagsTaxHTField0>
-    <PublishStatusLookup xmlns="4873beb7-5857-4685-be1f-d57550cc96cc">
-      <Value>1552660</Value>
-      <Value>1552661</Value>
-      <Value>1552770</Value>
-    </PublishStatusLookup>
-    <LocLastLocAttemptVersionLookup xmlns="4873beb7-5857-4685-be1f-d57550cc96cc">831172</LocLastLocAttemptVersionLookup>
-    <CampaignTagsTaxHTField0 xmlns="4873beb7-5857-4685-be1f-d57550cc96cc">
-      <Terms xmlns="http://schemas.microsoft.com/office/infopath/2007/PartnerControls"/>
-    </CampaignTagsTaxHTField0>
-    <IsSearchable xmlns="4873beb7-5857-4685-be1f-d57550cc96cc">true</IsSearchable>
-    <MachineTranslated xmlns="4873beb7-5857-4685-be1f-d57550cc96cc">false</MachineTranslated>
-    <Providers xmlns="4873beb7-5857-4685-be1f-d57550cc96cc" xsi:nil="true"/>
-    <TemplateTemplateType xmlns="4873beb7-5857-4685-be1f-d57550cc96cc">Word Document Template</TemplateTemplateType>
-    <Markets xmlns="4873beb7-5857-4685-be1f-d57550cc96cc"/>
-    <APDescription xmlns="4873beb7-5857-4685-be1f-d57550cc96cc" xsi:nil="true"/>
-    <ClipArtFilename xmlns="4873beb7-5857-4685-be1f-d57550cc96cc" xsi:nil="true"/>
-    <APAuthor xmlns="4873beb7-5857-4685-be1f-d57550cc96cc">
-      <UserInfo>
-        <DisplayName>REDMOND\ncrowell</DisplayName>
-        <AccountId>81</AccountId>
-        <AccountType/>
-      </UserInfo>
-    </APAuthor>
-    <LocManualTestRequired xmlns="4873beb7-5857-4685-be1f-d57550cc96cc">false</LocManualTestRequired>
-    <EditorialStatus xmlns="4873beb7-5857-4685-be1f-d57550cc96cc">Complete</EditorialStatus>
-    <PublishTargets xmlns="4873beb7-5857-4685-be1f-d57550cc96cc">OfficeOnlineVNext</PublishTargets>
-    <ScenarioTagsTaxHTField0 xmlns="4873beb7-5857-4685-be1f-d57550cc96cc">
-      <Terms xmlns="http://schemas.microsoft.com/office/infopath/2007/PartnerControls"/>
-    </ScenarioTagsTaxHTField0>
-    <OriginalRelease xmlns="4873beb7-5857-4685-be1f-d57550cc96cc">15</OriginalRelease>
-    <AssetStart xmlns="4873beb7-5857-4685-be1f-d57550cc96cc">2012-03-28T21:40:00+00:00</AssetStart>
-    <Provider xmlns="4873beb7-5857-4685-be1f-d57550cc96cc" xsi:nil="true"/>
-    <AcquiredFrom xmlns="4873beb7-5857-4685-be1f-d57550cc96cc">Internal MS</AcquiredFrom>
-    <FriendlyTitle xmlns="4873beb7-5857-4685-be1f-d57550cc96cc" xsi:nil="true"/>
-    <LocalizationTagsTaxHTField0 xmlns="4873beb7-5857-4685-be1f-d57550cc96cc">
-      <Terms xmlns="http://schemas.microsoft.com/office/infopath/2007/PartnerControls"/>
-    </LocalizationTagsTaxHTField0>
-    <UALocRecommendation xmlns="4873beb7-5857-4685-be1f-d57550cc96cc">Localize</UALocRecommendation>
-    <ShowIn xmlns="4873beb7-5857-4685-be1f-d57550cc96cc">Show everywhere</ShowIn>
-    <UANotes xmlns="4873beb7-5857-4685-be1f-d57550cc96cc" xsi:nil="true"/>
-    <TemplateStatus xmlns="4873beb7-5857-4685-be1f-d57550cc96cc">Complete</TemplateStatus>
-    <InternalTagsTaxHTField0 xmlns="4873beb7-5857-4685-be1f-d57550cc96cc">
-      <Terms xmlns="http://schemas.microsoft.com/office/infopath/2007/PartnerControls"/>
-    </InternalTagsTaxHTField0>
-    <AssetExpire xmlns="4873beb7-5857-4685-be1f-d57550cc96cc">2029-01-01T08:00:00+00:00</AssetExpire>
-    <DSATActionTaken xmlns="4873beb7-5857-4685-be1f-d57550cc96cc" xsi:nil="true"/>
-    <EditorialTags xmlns="4873beb7-5857-4685-be1f-d57550cc96cc" xsi:nil="true"/>
-    <SubmitterId xmlns="4873beb7-5857-4685-be1f-d57550cc96cc" xsi:nil="true"/>
-    <ApprovalLog xmlns="4873beb7-5857-4685-be1f-d57550cc96cc" xsi:nil="true"/>
-    <AssetType xmlns="4873beb7-5857-4685-be1f-d57550cc96cc">TP</AssetType>
-    <BugNumber xmlns="4873beb7-5857-4685-be1f-d57550cc96cc" xsi:nil="true"/>
-    <Milestone xmlns="4873beb7-5857-4685-be1f-d57550cc96cc" xsi:nil="true"/>
-    <RecommendationsModifier xmlns="4873beb7-5857-4685-be1f-d57550cc96cc">1000</RecommendationsModifier>
-    <IntlLangReviewDate xmlns="4873beb7-5857-4685-be1f-d57550cc96cc" xsi:nil="true"/>
-    <TPFriendlyName xmlns="4873beb7-5857-4685-be1f-d57550cc96cc" xsi:nil="true"/>
-    <IntlLangReview xmlns="4873beb7-5857-4685-be1f-d57550cc96cc">false</IntlLangReview>
-    <PolicheckWords xmlns="4873beb7-5857-4685-be1f-d57550cc96cc" xsi:nil="true"/>
-    <OriginAsset xmlns="4873beb7-5857-4685-be1f-d57550cc96cc" xsi:nil="true"/>
-    <TPNamespace xmlns="4873beb7-5857-4685-be1f-d57550cc96cc" xsi:nil="true"/>
-    <TPCommandLine xmlns="4873beb7-5857-4685-be1f-d57550cc96cc" xsi:nil="true"/>
-    <IntlLangReviewer xmlns="4873beb7-5857-4685-be1f-d57550cc96cc" xsi:nil="true"/>
-    <CSXSubmissionDate xmlns="4873beb7-5857-4685-be1f-d57550cc96cc" xsi:nil="true"/>
-    <TaxCatchAll xmlns="4873beb7-5857-4685-be1f-d57550cc96cc"/>
-    <Manager xmlns="4873beb7-5857-4685-be1f-d57550cc96cc" xsi:nil="true"/>
-    <NumericId xmlns="4873beb7-5857-4685-be1f-d57550cc96cc" xsi:nil="true"/>
-    <ParentAssetId xmlns="4873beb7-5857-4685-be1f-d57550cc96cc" xsi:nil="true"/>
-    <OriginalSourceMarket xmlns="4873beb7-5857-4685-be1f-d57550cc96cc" xsi:nil="true"/>
-    <TPComponent xmlns="4873beb7-5857-4685-be1f-d57550cc96cc" xsi:nil="true"/>
-    <TPExecutable xmlns="4873beb7-5857-4685-be1f-d57550cc96cc" xsi:nil="true"/>
-    <TPLaunchHelpLink xmlns="4873beb7-5857-4685-be1f-d57550cc96cc" xsi:nil="true"/>
-    <CSXUpdate xmlns="4873beb7-5857-4685-be1f-d57550cc96cc">false</CSXUpdate>
-    <IntlLocPriority xmlns="4873beb7-5857-4685-be1f-d57550cc96cc" xsi:nil="true"/>
-    <UAProjectedTotalWords xmlns="4873beb7-5857-4685-be1f-d57550cc96cc" xsi:nil="true"/>
-    <OutputCachingOn xmlns="4873beb7-5857-4685-be1f-d57550cc96cc">false</OutputCachingOn>
-    <ContentItem xmlns="4873beb7-5857-4685-be1f-d57550cc96cc" xsi:nil="true"/>
-    <HandoffToMSDN xmlns="4873beb7-5857-4685-be1f-d57550cc96cc" xsi:nil="true"/>
-    <LastModifiedDateTime xmlns="4873beb7-5857-4685-be1f-d57550cc96cc" xsi:nil="true"/>
-    <TPApplication xmlns="4873beb7-5857-4685-be1f-d57550cc96cc" xsi:nil="true"/>
-    <CSXHash xmlns="4873beb7-5857-4685-be1f-d57550cc96cc" xsi:nil="true"/>
-    <DirectSourceMarket xmlns="4873beb7-5857-4685-be1f-d57550cc96cc" xsi:nil="true"/>
-    <PlannedPubDate xmlns="4873beb7-5857-4685-be1f-d57550cc96cc" xsi:nil="true"/>
-    <CSXSubmissionMarket xmlns="4873beb7-5857-4685-be1f-d57550cc96cc" xsi:nil="true"/>
-    <Downloads xmlns="4873beb7-5857-4685-be1f-d57550cc96cc">0</Downloads>
-    <ArtSampleDocs xmlns="4873beb7-5857-4685-be1f-d57550cc96cc" xsi:nil="true"/>
-    <TPLaunchHelpLinkType xmlns="4873beb7-5857-4685-be1f-d57550cc96cc">Template</TPLaunchHelpLinkType>
-    <TimesCloned xmlns="4873beb7-5857-4685-be1f-d57550cc96cc" xsi:nil="true"/>
-    <TPAppVersion xmlns="4873beb7-5857-4685-be1f-d57550cc96cc" xsi:nil="true"/>
-    <VoteCount xmlns="4873beb7-5857-4685-be1f-d57550cc96cc" xsi:nil="true"/>
-    <AverageRating xmlns="4873beb7-5857-4685-be1f-d57550cc96cc" xsi:nil="true"/>
-    <UACurrentWords xmlns="4873beb7-5857-4685-be1f-d57550cc96cc" xsi:nil="true"/>
-    <TPClientViewer xmlns="4873beb7-5857-4685-be1f-d57550cc96cc" xsi:nil="true"/>
-    <APEditor xmlns="4873beb7-5857-4685-be1f-d57550cc96cc">
-      <UserInfo>
-        <DisplayName/>
-        <AccountId xsi:nil="true"/>
-        <AccountType/>
-      </UserInfo>
-    </APEditor>
-    <TPInstallLocation xmlns="4873beb7-5857-4685-be1f-d57550cc96cc" xsi:nil="true"/>
-    <OOCacheId xmlns="4873beb7-5857-4685-be1f-d57550cc96cc" xsi:nil="true"/>
-    <IsDeleted xmlns="4873beb7-5857-4685-be1f-d57550cc96cc">false</IsDeleted>
-    <CrawlForDependencies xmlns="4873beb7-5857-4685-be1f-d57550cc96cc">false</CrawlForDependencies>
-    <LastHandOff xmlns="4873beb7-5857-4685-be1f-d57550cc96cc" xsi:nil="true"/>
-    <LocMarketGroupTiers2 xmlns="4873beb7-5857-4685-be1f-d57550cc96cc" xsi:nil="true"/>
-  </documentManagement>
-</p:properties>
-</file>
-
-<file path=customXml/item3.xml><?xml version="1.0" encoding="utf-8"?>
-<BlogPostInfo xmlns="http://www.microsoft.com/Office/Word/BlogTool">
-  <PostTitle>Structured Query Language (SQL)</PostTitle>
-  <PostDate/>
-  <PostID/>
-  <Category1/>
-  <Category2/>
-  <Category3/>
-  <Category4/>
-  <Category5/>
-  <Category6/>
-  <Category7/>
-  <Category8/>
-  <Category9/>
-  <Category10/>
-  <Account/>
-  <Enclosure/>
-  <ProviderInfo>
-    <PostURL/>
-    <API/>
-    <Categories/>
-    <Trackbacks/>
-    <Enclosures/>
-    <BlogName/>
-    <ImagePostAddress/>
-  </ProviderInfo>
-</BlogPostInfo>
-</file>
-
-<file path=customXml/item4.xml><?xml version="1.0" encoding="utf-8"?>
 <ct:contentTypeSchema xmlns:ct="http://schemas.microsoft.com/office/2006/metadata/contentType" xmlns:ma="http://schemas.microsoft.com/office/2006/metadata/properties/metaAttributes" ct:_="" ma:_="" ma:contentTypeName="TemplateFile" ma:contentTypeID="0x0101006EDDDB5EE6D98C44930B742096920B300400F5B6D36B3EF94B4E9A635CDF2A18F5B8" ma:contentTypeVersion="72" ma:contentTypeDescription="Create a new document." ma:contentTypeScope="" ma:versionID="a23e56308344d904b51738559c3d67c9">
   <xsd:schema xmlns:xsd="http://www.w3.org/2001/XMLSchema" xmlns:xs="http://www.w3.org/2001/XMLSchema" xmlns:p="http://schemas.microsoft.com/office/2006/metadata/properties" xmlns:ns2="4873beb7-5857-4685-be1f-d57550cc96cc" targetNamespace="http://schemas.microsoft.com/office/2006/metadata/properties" ma:root="true" ma:fieldsID="cd0908cc4600e77bf5da051303e00c8d" ns2:_="">
     <xsd:import namespace="4873beb7-5857-4685-be1f-d57550cc96cc"/>
@@ -6406,33 +6700,173 @@
 </ct:contentTypeSchema>
 </file>
 
-<file path=customXml/itemProps1.xml><?xml version="1.0" encoding="utf-8"?>
-<ds:datastoreItem xmlns:ds="http://schemas.openxmlformats.org/officeDocument/2006/customXml" ds:itemID="{5D1E2072-A7E3-4DAE-9149-608034D634FC}">
-  <ds:schemaRefs>
-    <ds:schemaRef ds:uri="http://schemas.microsoft.com/sharepoint/v3/contenttype/forms"/>
-  </ds:schemaRefs>
-</ds:datastoreItem>
+<file path=customXml/item2.xml><?xml version="1.0" encoding="utf-8"?>
+<BlogPostInfo xmlns="http://www.microsoft.com/Office/Word/BlogTool">
+  <PostTitle>Structured Query Language (SQL)</PostTitle>
+  <PostDate/>
+  <PostID/>
+  <Category1/>
+  <Category2/>
+  <Category3/>
+  <Category4/>
+  <Category5/>
+  <Category6/>
+  <Category7/>
+  <Category8/>
+  <Category9/>
+  <Category10/>
+  <Account/>
+  <Enclosure/>
+  <ProviderInfo>
+    <PostURL/>
+    <API/>
+    <Categories/>
+    <Trackbacks/>
+    <Enclosures/>
+    <BlogName/>
+    <ImagePostAddress/>
+  </ProviderInfo>
+</BlogPostInfo>
 </file>
 
-<file path=customXml/itemProps2.xml><?xml version="1.0" encoding="utf-8"?>
-<ds:datastoreItem xmlns:ds="http://schemas.openxmlformats.org/officeDocument/2006/customXml" ds:itemID="{3E8E83B5-D8EF-4295-95D5-499630675B99}">
-  <ds:schemaRefs>
-    <ds:schemaRef ds:uri="http://schemas.microsoft.com/office/2006/metadata/properties"/>
-    <ds:schemaRef ds:uri="http://schemas.microsoft.com/office/infopath/2007/PartnerControls"/>
-    <ds:schemaRef ds:uri="4873beb7-5857-4685-be1f-d57550cc96cc"/>
-  </ds:schemaRefs>
-</ds:datastoreItem>
+<file path=customXml/item3.xml><?xml version="1.0" encoding="utf-8"?>
+<p:properties xmlns:p="http://schemas.microsoft.com/office/2006/metadata/properties" xmlns:xsi="http://www.w3.org/2001/XMLSchema-instance" xmlns:pc="http://schemas.microsoft.com/office/infopath/2007/PartnerControls">
+  <documentManagement>
+    <LocComments xmlns="4873beb7-5857-4685-be1f-d57550cc96cc" xsi:nil="true"/>
+    <ApprovalStatus xmlns="4873beb7-5857-4685-be1f-d57550cc96cc">InProgress</ApprovalStatus>
+    <MarketSpecific xmlns="4873beb7-5857-4685-be1f-d57550cc96cc">false</MarketSpecific>
+    <ThumbnailAssetId xmlns="4873beb7-5857-4685-be1f-d57550cc96cc" xsi:nil="true"/>
+    <PrimaryImageGen xmlns="4873beb7-5857-4685-be1f-d57550cc96cc">false</PrimaryImageGen>
+    <LegacyData xmlns="4873beb7-5857-4685-be1f-d57550cc96cc" xsi:nil="true"/>
+    <LocRecommendedHandoff xmlns="4873beb7-5857-4685-be1f-d57550cc96cc" xsi:nil="true"/>
+    <BusinessGroup xmlns="4873beb7-5857-4685-be1f-d57550cc96cc" xsi:nil="true"/>
+    <BlockPublish xmlns="4873beb7-5857-4685-be1f-d57550cc96cc">false</BlockPublish>
+    <AssetId xmlns="4873beb7-5857-4685-be1f-d57550cc96cc">TP102843594</AssetId>
+    <SourceTitle xmlns="4873beb7-5857-4685-be1f-d57550cc96cc" xsi:nil="true"/>
+    <OpenTemplate xmlns="4873beb7-5857-4685-be1f-d57550cc96cc">true</OpenTemplate>
+    <UALocComments xmlns="4873beb7-5857-4685-be1f-d57550cc96cc" xsi:nil="true"/>
+    <TrustLevel xmlns="4873beb7-5857-4685-be1f-d57550cc96cc">1 Microsoft Managed Content</TrustLevel>
+    <FeatureTagsTaxHTField0 xmlns="4873beb7-5857-4685-be1f-d57550cc96cc">
+      <Terms xmlns="http://schemas.microsoft.com/office/infopath/2007/PartnerControls"/>
+    </FeatureTagsTaxHTField0>
+    <PublishStatusLookup xmlns="4873beb7-5857-4685-be1f-d57550cc96cc">
+      <Value>1552660</Value>
+      <Value>1552661</Value>
+      <Value>1552770</Value>
+    </PublishStatusLookup>
+    <LocLastLocAttemptVersionLookup xmlns="4873beb7-5857-4685-be1f-d57550cc96cc">831172</LocLastLocAttemptVersionLookup>
+    <CampaignTagsTaxHTField0 xmlns="4873beb7-5857-4685-be1f-d57550cc96cc">
+      <Terms xmlns="http://schemas.microsoft.com/office/infopath/2007/PartnerControls"/>
+    </CampaignTagsTaxHTField0>
+    <IsSearchable xmlns="4873beb7-5857-4685-be1f-d57550cc96cc">true</IsSearchable>
+    <MachineTranslated xmlns="4873beb7-5857-4685-be1f-d57550cc96cc">false</MachineTranslated>
+    <Providers xmlns="4873beb7-5857-4685-be1f-d57550cc96cc" xsi:nil="true"/>
+    <TemplateTemplateType xmlns="4873beb7-5857-4685-be1f-d57550cc96cc">Word Document Template</TemplateTemplateType>
+    <Markets xmlns="4873beb7-5857-4685-be1f-d57550cc96cc"/>
+    <APDescription xmlns="4873beb7-5857-4685-be1f-d57550cc96cc" xsi:nil="true"/>
+    <ClipArtFilename xmlns="4873beb7-5857-4685-be1f-d57550cc96cc" xsi:nil="true"/>
+    <APAuthor xmlns="4873beb7-5857-4685-be1f-d57550cc96cc">
+      <UserInfo>
+        <DisplayName>REDMOND\ncrowell</DisplayName>
+        <AccountId>81</AccountId>
+        <AccountType/>
+      </UserInfo>
+    </APAuthor>
+    <LocManualTestRequired xmlns="4873beb7-5857-4685-be1f-d57550cc96cc">false</LocManualTestRequired>
+    <EditorialStatus xmlns="4873beb7-5857-4685-be1f-d57550cc96cc">Complete</EditorialStatus>
+    <PublishTargets xmlns="4873beb7-5857-4685-be1f-d57550cc96cc">OfficeOnlineVNext</PublishTargets>
+    <ScenarioTagsTaxHTField0 xmlns="4873beb7-5857-4685-be1f-d57550cc96cc">
+      <Terms xmlns="http://schemas.microsoft.com/office/infopath/2007/PartnerControls"/>
+    </ScenarioTagsTaxHTField0>
+    <OriginalRelease xmlns="4873beb7-5857-4685-be1f-d57550cc96cc">15</OriginalRelease>
+    <AssetStart xmlns="4873beb7-5857-4685-be1f-d57550cc96cc">2012-03-28T21:40:00+00:00</AssetStart>
+    <Provider xmlns="4873beb7-5857-4685-be1f-d57550cc96cc" xsi:nil="true"/>
+    <AcquiredFrom xmlns="4873beb7-5857-4685-be1f-d57550cc96cc">Internal MS</AcquiredFrom>
+    <FriendlyTitle xmlns="4873beb7-5857-4685-be1f-d57550cc96cc" xsi:nil="true"/>
+    <LocalizationTagsTaxHTField0 xmlns="4873beb7-5857-4685-be1f-d57550cc96cc">
+      <Terms xmlns="http://schemas.microsoft.com/office/infopath/2007/PartnerControls"/>
+    </LocalizationTagsTaxHTField0>
+    <UALocRecommendation xmlns="4873beb7-5857-4685-be1f-d57550cc96cc">Localize</UALocRecommendation>
+    <ShowIn xmlns="4873beb7-5857-4685-be1f-d57550cc96cc">Show everywhere</ShowIn>
+    <UANotes xmlns="4873beb7-5857-4685-be1f-d57550cc96cc" xsi:nil="true"/>
+    <TemplateStatus xmlns="4873beb7-5857-4685-be1f-d57550cc96cc">Complete</TemplateStatus>
+    <InternalTagsTaxHTField0 xmlns="4873beb7-5857-4685-be1f-d57550cc96cc">
+      <Terms xmlns="http://schemas.microsoft.com/office/infopath/2007/PartnerControls"/>
+    </InternalTagsTaxHTField0>
+    <AssetExpire xmlns="4873beb7-5857-4685-be1f-d57550cc96cc">2029-01-01T08:00:00+00:00</AssetExpire>
+    <DSATActionTaken xmlns="4873beb7-5857-4685-be1f-d57550cc96cc" xsi:nil="true"/>
+    <EditorialTags xmlns="4873beb7-5857-4685-be1f-d57550cc96cc" xsi:nil="true"/>
+    <SubmitterId xmlns="4873beb7-5857-4685-be1f-d57550cc96cc" xsi:nil="true"/>
+    <ApprovalLog xmlns="4873beb7-5857-4685-be1f-d57550cc96cc" xsi:nil="true"/>
+    <AssetType xmlns="4873beb7-5857-4685-be1f-d57550cc96cc">TP</AssetType>
+    <BugNumber xmlns="4873beb7-5857-4685-be1f-d57550cc96cc" xsi:nil="true"/>
+    <Milestone xmlns="4873beb7-5857-4685-be1f-d57550cc96cc" xsi:nil="true"/>
+    <RecommendationsModifier xmlns="4873beb7-5857-4685-be1f-d57550cc96cc">1000</RecommendationsModifier>
+    <IntlLangReviewDate xmlns="4873beb7-5857-4685-be1f-d57550cc96cc" xsi:nil="true"/>
+    <TPFriendlyName xmlns="4873beb7-5857-4685-be1f-d57550cc96cc" xsi:nil="true"/>
+    <IntlLangReview xmlns="4873beb7-5857-4685-be1f-d57550cc96cc">false</IntlLangReview>
+    <PolicheckWords xmlns="4873beb7-5857-4685-be1f-d57550cc96cc" xsi:nil="true"/>
+    <OriginAsset xmlns="4873beb7-5857-4685-be1f-d57550cc96cc" xsi:nil="true"/>
+    <TPNamespace xmlns="4873beb7-5857-4685-be1f-d57550cc96cc" xsi:nil="true"/>
+    <TPCommandLine xmlns="4873beb7-5857-4685-be1f-d57550cc96cc" xsi:nil="true"/>
+    <IntlLangReviewer xmlns="4873beb7-5857-4685-be1f-d57550cc96cc" xsi:nil="true"/>
+    <CSXSubmissionDate xmlns="4873beb7-5857-4685-be1f-d57550cc96cc" xsi:nil="true"/>
+    <TaxCatchAll xmlns="4873beb7-5857-4685-be1f-d57550cc96cc"/>
+    <Manager xmlns="4873beb7-5857-4685-be1f-d57550cc96cc" xsi:nil="true"/>
+    <NumericId xmlns="4873beb7-5857-4685-be1f-d57550cc96cc" xsi:nil="true"/>
+    <ParentAssetId xmlns="4873beb7-5857-4685-be1f-d57550cc96cc" xsi:nil="true"/>
+    <OriginalSourceMarket xmlns="4873beb7-5857-4685-be1f-d57550cc96cc" xsi:nil="true"/>
+    <TPComponent xmlns="4873beb7-5857-4685-be1f-d57550cc96cc" xsi:nil="true"/>
+    <TPExecutable xmlns="4873beb7-5857-4685-be1f-d57550cc96cc" xsi:nil="true"/>
+    <TPLaunchHelpLink xmlns="4873beb7-5857-4685-be1f-d57550cc96cc" xsi:nil="true"/>
+    <CSXUpdate xmlns="4873beb7-5857-4685-be1f-d57550cc96cc">false</CSXUpdate>
+    <IntlLocPriority xmlns="4873beb7-5857-4685-be1f-d57550cc96cc" xsi:nil="true"/>
+    <UAProjectedTotalWords xmlns="4873beb7-5857-4685-be1f-d57550cc96cc" xsi:nil="true"/>
+    <OutputCachingOn xmlns="4873beb7-5857-4685-be1f-d57550cc96cc">false</OutputCachingOn>
+    <ContentItem xmlns="4873beb7-5857-4685-be1f-d57550cc96cc" xsi:nil="true"/>
+    <HandoffToMSDN xmlns="4873beb7-5857-4685-be1f-d57550cc96cc" xsi:nil="true"/>
+    <LastModifiedDateTime xmlns="4873beb7-5857-4685-be1f-d57550cc96cc" xsi:nil="true"/>
+    <TPApplication xmlns="4873beb7-5857-4685-be1f-d57550cc96cc" xsi:nil="true"/>
+    <CSXHash xmlns="4873beb7-5857-4685-be1f-d57550cc96cc" xsi:nil="true"/>
+    <DirectSourceMarket xmlns="4873beb7-5857-4685-be1f-d57550cc96cc" xsi:nil="true"/>
+    <PlannedPubDate xmlns="4873beb7-5857-4685-be1f-d57550cc96cc" xsi:nil="true"/>
+    <CSXSubmissionMarket xmlns="4873beb7-5857-4685-be1f-d57550cc96cc" xsi:nil="true"/>
+    <Downloads xmlns="4873beb7-5857-4685-be1f-d57550cc96cc">0</Downloads>
+    <ArtSampleDocs xmlns="4873beb7-5857-4685-be1f-d57550cc96cc" xsi:nil="true"/>
+    <TPLaunchHelpLinkType xmlns="4873beb7-5857-4685-be1f-d57550cc96cc">Template</TPLaunchHelpLinkType>
+    <TimesCloned xmlns="4873beb7-5857-4685-be1f-d57550cc96cc" xsi:nil="true"/>
+    <TPAppVersion xmlns="4873beb7-5857-4685-be1f-d57550cc96cc" xsi:nil="true"/>
+    <VoteCount xmlns="4873beb7-5857-4685-be1f-d57550cc96cc" xsi:nil="true"/>
+    <AverageRating xmlns="4873beb7-5857-4685-be1f-d57550cc96cc" xsi:nil="true"/>
+    <UACurrentWords xmlns="4873beb7-5857-4685-be1f-d57550cc96cc" xsi:nil="true"/>
+    <TPClientViewer xmlns="4873beb7-5857-4685-be1f-d57550cc96cc" xsi:nil="true"/>
+    <APEditor xmlns="4873beb7-5857-4685-be1f-d57550cc96cc">
+      <UserInfo>
+        <DisplayName/>
+        <AccountId xsi:nil="true"/>
+        <AccountType/>
+      </UserInfo>
+    </APEditor>
+    <TPInstallLocation xmlns="4873beb7-5857-4685-be1f-d57550cc96cc" xsi:nil="true"/>
+    <OOCacheId xmlns="4873beb7-5857-4685-be1f-d57550cc96cc" xsi:nil="true"/>
+    <IsDeleted xmlns="4873beb7-5857-4685-be1f-d57550cc96cc">false</IsDeleted>
+    <CrawlForDependencies xmlns="4873beb7-5857-4685-be1f-d57550cc96cc">false</CrawlForDependencies>
+    <LastHandOff xmlns="4873beb7-5857-4685-be1f-d57550cc96cc" xsi:nil="true"/>
+    <LocMarketGroupTiers2 xmlns="4873beb7-5857-4685-be1f-d57550cc96cc" xsi:nil="true"/>
+  </documentManagement>
+</p:properties>
 </file>
 
-<file path=customXml/itemProps3.xml><?xml version="1.0" encoding="utf-8"?>
-<ds:datastoreItem xmlns:ds="http://schemas.openxmlformats.org/officeDocument/2006/customXml" ds:itemID="{5F329CAD-B019-4FA6-9FEF-74898909AD20}">
-  <ds:schemaRefs>
-    <ds:schemaRef ds:uri="http://www.microsoft.com/Office/Word/BlogTool"/>
-  </ds:schemaRefs>
-</ds:datastoreItem>
+<file path=customXml/item4.xml><?xml version="1.0" encoding="utf-8"?>
+<?mso-contentType ?>
+<FormTemplates xmlns="http://schemas.microsoft.com/sharepoint/v3/contenttype/forms">
+  <Display>DocumentLibraryForm</Display>
+  <Edit>AssetEditForm</Edit>
+  <New>DocumentLibraryForm</New>
+</FormTemplates>
 </file>
 
-<file path=customXml/itemProps4.xml><?xml version="1.0" encoding="utf-8"?>
+<file path=customXml/itemProps1.xml><?xml version="1.0" encoding="utf-8"?>
 <ds:datastoreItem xmlns:ds="http://schemas.openxmlformats.org/officeDocument/2006/customXml" ds:itemID="{460F43D6-C4EC-4FB3-A195-6B4FD975A2A1}">
   <ds:schemaRefs>
     <ds:schemaRef ds:uri="http://schemas.microsoft.com/office/2006/metadata/contentType"/>
@@ -6448,4 +6882,30 @@
     <ds:schemaRef ds:uri="http://schemas.microsoft.com/internal/obd"/>
   </ds:schemaRefs>
 </ds:datastoreItem>
+</file>
+
+<file path=customXml/itemProps2.xml><?xml version="1.0" encoding="utf-8"?>
+<ds:datastoreItem xmlns:ds="http://schemas.openxmlformats.org/officeDocument/2006/customXml" ds:itemID="{5F329CAD-B019-4FA6-9FEF-74898909AD20}">
+  <ds:schemaRefs>
+    <ds:schemaRef ds:uri="http://www.microsoft.com/Office/Word/BlogTool"/>
+  </ds:schemaRefs>
+</ds:datastoreItem>
+</file>
+
+<file path=customXml/itemProps3.xml><?xml version="1.0" encoding="utf-8"?>
+<ds:datastoreItem xmlns:ds="http://schemas.openxmlformats.org/officeDocument/2006/customXml" ds:itemID="{3E8E83B5-D8EF-4295-95D5-499630675B99}">
+  <ds:schemaRefs>
+    <ds:schemaRef ds:uri="http://schemas.microsoft.com/office/2006/metadata/properties"/>
+    <ds:schemaRef ds:uri="http://schemas.microsoft.com/office/infopath/2007/PartnerControls"/>
+    <ds:schemaRef ds:uri="4873beb7-5857-4685-be1f-d57550cc96cc"/>
+  </ds:schemaRefs>
+</ds:datastoreItem>
+</file>
+
+<file path=customXml/itemProps4.xml><?xml version="1.0" encoding="utf-8"?>
+<ds:datastoreItem xmlns:ds="http://schemas.openxmlformats.org/officeDocument/2006/customXml" ds:itemID="{5D1E2072-A7E3-4DAE-9149-608034D634FC}">
+  <ds:schemaRefs>
+    <ds:schemaRef ds:uri="http://schemas.microsoft.com/sharepoint/v3/contenttype/forms"/>
+  </ds:schemaRefs>
+</ds:datastoreItem>
 </file>
</xml_diff>